<commit_message>
Expanded the testing section and added an optimizing section
</commit_message>
<xml_diff>
--- a/361P2Report.docx
+++ b/361P2Report.docx
@@ -1,6 +1,6 @@
 
 <file path=word/document.xml><?xml version="1.0" encoding="utf-8"?>
-<w:document xmlns:ve="http://schemas.openxmlformats.org/markup-compatibility/2006" xmlns:o="urn:schemas-microsoft-com:office:office" xmlns:r="http://schemas.openxmlformats.org/officeDocument/2006/relationships" xmlns:m="http://schemas.openxmlformats.org/officeDocument/2006/math" xmlns:v="urn:schemas-microsoft-com:vml" xmlns:wp="http://schemas.openxmlformats.org/drawingml/2006/wordprocessingDrawing" xmlns:w10="urn:schemas-microsoft-com:office:word" xmlns:w="http://schemas.openxmlformats.org/wordprocessingml/2006/main" xmlns:wne="http://schemas.microsoft.com/office/word/2006/wordml">
+<w:document xmlns:wpc="http://schemas.microsoft.com/office/word/2010/wordprocessingCanvas" xmlns:mo="http://schemas.microsoft.com/office/mac/office/2008/main" xmlns:mc="http://schemas.openxmlformats.org/markup-compatibility/2006" xmlns:mv="urn:schemas-microsoft-com:mac:vml" xmlns:o="urn:schemas-microsoft-com:office:office" xmlns:r="http://schemas.openxmlformats.org/officeDocument/2006/relationships" xmlns:m="http://schemas.openxmlformats.org/officeDocument/2006/math" xmlns:v="urn:schemas-microsoft-com:vml" xmlns:wp14="http://schemas.microsoft.com/office/word/2010/wordprocessingDrawing" xmlns:wp="http://schemas.openxmlformats.org/drawingml/2006/wordprocessingDrawing" xmlns:w10="urn:schemas-microsoft-com:office:word" xmlns:w="http://schemas.openxmlformats.org/wordprocessingml/2006/main" xmlns:w14="http://schemas.microsoft.com/office/word/2010/wordml" xmlns:wpg="http://schemas.microsoft.com/office/word/2010/wordprocessingGroup" xmlns:wpi="http://schemas.microsoft.com/office/word/2010/wordprocessingInk" xmlns:wne="http://schemas.microsoft.com/office/word/2006/wordml" xmlns:wps="http://schemas.microsoft.com/office/word/2010/wordprocessingShape" mc:Ignorable="w14 wp14">
   <w:body>
     <w:p>
       <w:pPr>
@@ -63,43 +63,55 @@
       <w:r>
         <w:t xml:space="preserve">This project consisted of two portions: building a </w:t>
       </w:r>
+      <w:r>
+        <w:t>Turing</w:t>
+      </w:r>
+      <w:r>
+        <w:t xml:space="preserve"> machine simulator and creating a so-called “Busy Beaver” machine that </w:t>
+      </w:r>
+      <w:r>
+        <w:t>maximizes the sum of</w:t>
+      </w:r>
+      <w:r>
+        <w:t xml:space="preserve"> non-zeros to an infinite 2-way tape</w:t>
+      </w:r>
+      <w:r>
+        <w:t>,</w:t>
+      </w:r>
+      <w:r>
+        <w:t xml:space="preserve"> given blank input before halting.</w:t>
+      </w:r>
+    </w:p>
+    <w:p>
+      <w:r>
+        <w:t>To build</w:t>
+      </w:r>
+      <w:r>
+        <w:t xml:space="preserve"> and </w:t>
+      </w:r>
+      <w:r>
+        <w:t>run the project, perform the following commands from the directory with the source code:</w:t>
+      </w:r>
+    </w:p>
+    <w:p>
+      <w:pPr>
+        <w:pStyle w:val="HTMLPreformatted"/>
+        <w:rPr>
+          <w:rFonts w:ascii="Times New Roman" w:hAnsi="Times New Roman" w:cs="Times New Roman"/>
+          <w:sz w:val="24"/>
+          <w:szCs w:val="24"/>
+        </w:rPr>
+      </w:pPr>
+      <w:r>
+        <w:t xml:space="preserve">$ </w:t>
+      </w:r>
       <w:proofErr w:type="spellStart"/>
-      <w:r>
-        <w:t>turing</w:t>
+      <w:proofErr w:type="gramStart"/>
+      <w:r>
+        <w:t>javac</w:t>
       </w:r>
       <w:proofErr w:type="spellEnd"/>
-      <w:r>
-        <w:t xml:space="preserve"> machine simulator and creating a so-called “Busy Beaver” machine that writes the most non-zeros to an infinite 2-way tape given blank input before halting.</w:t>
-      </w:r>
-    </w:p>
-    <w:p>
-      <w:r>
-        <w:t>To build</w:t>
-      </w:r>
-      <w:r>
-        <w:t xml:space="preserve"> and </w:t>
-      </w:r>
-      <w:r>
-        <w:t>run the project, perform the following commands from the directory with the source code:</w:t>
-      </w:r>
-    </w:p>
-    <w:p>
-      <w:pPr>
-        <w:pStyle w:val="HTMLPreformatted"/>
-        <w:rPr>
-          <w:rFonts w:ascii="Times New Roman" w:hAnsi="Times New Roman" w:cs="Times New Roman"/>
-          <w:sz w:val="24"/>
-          <w:szCs w:val="24"/>
-        </w:rPr>
-      </w:pPr>
-      <w:r>
-        <w:t xml:space="preserve">$ </w:t>
-      </w:r>
-      <w:proofErr w:type="spellStart"/>
-      <w:r>
-        <w:t>javac</w:t>
-      </w:r>
-      <w:proofErr w:type="spellEnd"/>
+      <w:proofErr w:type="gramEnd"/>
       <w:r>
         <w:t xml:space="preserve"> TuringSimulator.java</w:t>
       </w:r>
@@ -251,13 +263,23 @@
           <w:szCs w:val="24"/>
         </w:rPr>
       </w:pPr>
-      <w:r>
-        <w:rPr>
-          <w:rFonts w:ascii="Times New Roman" w:hAnsi="Times New Roman" w:cs="Times New Roman"/>
-          <w:sz w:val="24"/>
-          <w:szCs w:val="24"/>
-        </w:rPr>
-        <w:t>bb.txt - Contains our 4 state Busy Beaver Turing machine.</w:t>
+      <w:proofErr w:type="gramStart"/>
+      <w:r>
+        <w:rPr>
+          <w:rFonts w:ascii="Times New Roman" w:hAnsi="Times New Roman" w:cs="Times New Roman"/>
+          <w:sz w:val="24"/>
+          <w:szCs w:val="24"/>
+        </w:rPr>
+        <w:t>bb.txt</w:t>
+      </w:r>
+      <w:proofErr w:type="gramEnd"/>
+      <w:r>
+        <w:rPr>
+          <w:rFonts w:ascii="Times New Roman" w:hAnsi="Times New Roman" w:cs="Times New Roman"/>
+          <w:sz w:val="24"/>
+          <w:szCs w:val="24"/>
+        </w:rPr>
+        <w:t xml:space="preserve"> - Contains our 4 state Busy Beaver Turing machine.</w:t>
       </w:r>
     </w:p>
     <w:p>
@@ -300,11 +322,9 @@
       <w:r>
         <w:t xml:space="preserve">First, we will discuss the design of our </w:t>
       </w:r>
-      <w:proofErr w:type="spellStart"/>
-      <w:r>
-        <w:t>turing</w:t>
-      </w:r>
-      <w:proofErr w:type="spellEnd"/>
+      <w:r>
+        <w:t>Turing</w:t>
+      </w:r>
       <w:r>
         <w:t xml:space="preserve"> machine simulator, as well as the ways we tested it and increased its speed.</w:t>
       </w:r>
@@ -573,25 +593,7 @@
           <w:sz w:val="24"/>
           <w:szCs w:val="24"/>
         </w:rPr>
-        <w:t>The program was designed from the top down.  The sample input gave a visual demonstration showing which lines of input correspond to instance data.  Then we decided which of the seven-</w:t>
-      </w:r>
-      <w:proofErr w:type="spellStart"/>
-      <w:r>
-        <w:rPr>
-          <w:rFonts w:ascii="Times New Roman" w:hAnsi="Times New Roman" w:cs="Times New Roman"/>
-          <w:sz w:val="24"/>
-          <w:szCs w:val="24"/>
-        </w:rPr>
-        <w:t>tuple</w:t>
-      </w:r>
-      <w:proofErr w:type="spellEnd"/>
-      <w:r>
-        <w:rPr>
-          <w:rFonts w:ascii="Times New Roman" w:hAnsi="Times New Roman" w:cs="Times New Roman"/>
-          <w:sz w:val="24"/>
-          <w:szCs w:val="24"/>
-        </w:rPr>
-        <w:t xml:space="preserve"> items required their own object and which would fit in primitive types.</w:t>
+        <w:t>The program was designed from the top down.  The sample input gave a visual demonstration showing which lines of input correspond to instance data.  Then we decided which of the seven-tuple items required their own object and which would fit in primitive types.</w:t>
       </w:r>
     </w:p>
     <w:p>
@@ -794,7 +796,23 @@
           <w:rFonts w:eastAsia="Times New Roman" w:cs="Times New Roman"/>
           <w:szCs w:val="24"/>
         </w:rPr>
-        <w:t xml:space="preserve">To put it all together, the Machine class contains a run() method that </w:t>
+        <w:t xml:space="preserve">To put it all together, the Machine class contains a </w:t>
+      </w:r>
+      <w:proofErr w:type="gramStart"/>
+      <w:r>
+        <w:rPr>
+          <w:rFonts w:eastAsia="Times New Roman" w:cs="Times New Roman"/>
+          <w:szCs w:val="24"/>
+        </w:rPr>
+        <w:t>run(</w:t>
+      </w:r>
+      <w:proofErr w:type="gramEnd"/>
+      <w:r>
+        <w:rPr>
+          <w:rFonts w:eastAsia="Times New Roman" w:cs="Times New Roman"/>
+          <w:szCs w:val="24"/>
+        </w:rPr>
+        <w:t xml:space="preserve">) method that </w:t>
       </w:r>
       <w:r>
         <w:rPr>
@@ -817,7 +835,21 @@
           <w:rFonts w:eastAsia="Times New Roman" w:cs="Times New Roman"/>
           <w:szCs w:val="24"/>
         </w:rPr>
-        <w:t>1. Checks if the current is a the halting state</w:t>
+        <w:t xml:space="preserve">1. Checks if the current is </w:t>
+      </w:r>
+      <w:r>
+        <w:rPr>
+          <w:rFonts w:eastAsia="Times New Roman" w:cs="Times New Roman"/>
+          <w:szCs w:val="24"/>
+        </w:rPr>
+        <w:t>the</w:t>
+      </w:r>
+      <w:r>
+        <w:rPr>
+          <w:rFonts w:eastAsia="Times New Roman" w:cs="Times New Roman"/>
+          <w:szCs w:val="24"/>
+        </w:rPr>
+        <w:t xml:space="preserve"> halting state</w:t>
       </w:r>
       <w:r>
         <w:rPr>
@@ -889,7 +921,21 @@
           <w:rFonts w:eastAsia="Times New Roman" w:cs="Times New Roman"/>
           <w:szCs w:val="24"/>
         </w:rPr>
-        <w:t>Se the next transition for the new state and repeat the algorithm.</w:t>
+        <w:t>Se</w:t>
+      </w:r>
+      <w:r>
+        <w:rPr>
+          <w:rFonts w:eastAsia="Times New Roman" w:cs="Times New Roman"/>
+          <w:szCs w:val="24"/>
+        </w:rPr>
+        <w:t>t</w:t>
+      </w:r>
+      <w:r>
+        <w:rPr>
+          <w:rFonts w:eastAsia="Times New Roman" w:cs="Times New Roman"/>
+          <w:szCs w:val="24"/>
+        </w:rPr>
+        <w:t xml:space="preserve"> the next transition for the new state and repeat the algorithm.</w:t>
       </w:r>
     </w:p>
     <w:p>
@@ -945,17 +991,179 @@
           <w:rFonts w:eastAsia="Times New Roman" w:cs="Times New Roman"/>
           <w:szCs w:val="24"/>
         </w:rPr>
-        <w:t>First, an input file matching the one given on Blackboard was created and stepped through to ensure the s</w:t>
-      </w:r>
-      <w:r>
-        <w:rPr>
-          <w:rFonts w:eastAsia="Times New Roman" w:cs="Times New Roman"/>
-          <w:szCs w:val="24"/>
-        </w:rPr>
-        <w:t>imulator worked properly.</w:t>
-      </w:r>
-    </w:p>
-    <w:p/>
+        <w:t xml:space="preserve">First, we tested our parser by parsing the example input files and making sure the resulting Machine object actually matched the structure described in the file. </w:t>
+      </w:r>
+    </w:p>
+    <w:p>
+      <w:pPr>
+        <w:rPr>
+          <w:rFonts w:eastAsia="Times New Roman" w:cs="Times New Roman"/>
+          <w:szCs w:val="24"/>
+        </w:rPr>
+      </w:pPr>
+      <w:r>
+        <w:rPr>
+          <w:rFonts w:eastAsia="Times New Roman" w:cs="Times New Roman"/>
+          <w:szCs w:val="24"/>
+        </w:rPr>
+        <w:t>Then</w:t>
+      </w:r>
+      <w:r>
+        <w:rPr>
+          <w:rFonts w:eastAsia="Times New Roman" w:cs="Times New Roman"/>
+          <w:szCs w:val="24"/>
+        </w:rPr>
+        <w:t>, an input file matching the one given on Blackboard was created and stepped through to ensure the s</w:t>
+      </w:r>
+      <w:r>
+        <w:rPr>
+          <w:rFonts w:eastAsia="Times New Roman" w:cs="Times New Roman"/>
+          <w:szCs w:val="24"/>
+        </w:rPr>
+        <w:t>imulator worked properly</w:t>
+      </w:r>
+      <w:r>
+        <w:rPr>
+          <w:rFonts w:eastAsia="Times New Roman" w:cs="Times New Roman"/>
+          <w:szCs w:val="24"/>
+        </w:rPr>
+        <w:t xml:space="preserve"> and actually halted</w:t>
+      </w:r>
+      <w:r>
+        <w:rPr>
+          <w:rFonts w:eastAsia="Times New Roman" w:cs="Times New Roman"/>
+          <w:szCs w:val="24"/>
+        </w:rPr>
+        <w:t>.</w:t>
+      </w:r>
+      <w:r>
+        <w:rPr>
+          <w:rFonts w:eastAsia="Times New Roman" w:cs="Times New Roman"/>
+          <w:szCs w:val="24"/>
+        </w:rPr>
+        <w:t xml:space="preserve"> </w:t>
+      </w:r>
+    </w:p>
+    <w:p>
+      <w:pPr>
+        <w:rPr>
+          <w:rFonts w:eastAsia="Times New Roman" w:cs="Times New Roman"/>
+          <w:szCs w:val="24"/>
+        </w:rPr>
+      </w:pPr>
+      <w:r>
+        <w:rPr>
+          <w:rFonts w:eastAsia="Times New Roman" w:cs="Times New Roman"/>
+          <w:szCs w:val="24"/>
+        </w:rPr>
+        <w:t>We then manually simulated a few simple Turing machines, and simulated them with our program, to make sure the output was correct.</w:t>
+      </w:r>
+      <w:bookmarkStart w:id="0" w:name="_GoBack"/>
+      <w:bookmarkEnd w:id="0"/>
+    </w:p>
+    <w:p>
+      <w:pPr>
+        <w:rPr>
+          <w:b/>
+          <w:i/>
+        </w:rPr>
+      </w:pPr>
+      <w:r>
+        <w:rPr>
+          <w:b/>
+          <w:i/>
+        </w:rPr>
+        <w:t>Optimizing the TM simulator</w:t>
+      </w:r>
+    </w:p>
+    <w:p>
+      <w:r>
+        <w:t xml:space="preserve">Once we had a functioning Turing machine simulator, we began work on optimizing it, since it was pretty slow (our best Busy Beaver machine took almost 20 minutes to run). To bring this run time down to a more reasonable level, we looked at where the speed bottleneck was happening, which was outputting the contents of the tape. We realized that this output was actually happening while the Turing machine was being simulated, rather than after it finished, which </w:t>
+      </w:r>
+      <w:r>
+        <w:lastRenderedPageBreak/>
+        <w:t>was not only slow, but also was likely giving us extra and incorrect output. By simply waiting to output the tape contents until after the simulation finishes, we were able to reduce the run time from 20 minutes to about 6 seconds (!!!).</w:t>
+      </w:r>
+    </w:p>
+    <w:p>
+      <w:r>
+        <w:t xml:space="preserve">Looking through the code, we also saw a few opportunities to make the simulator more efficient. The biggest inefficiency we noticed was that we were using an </w:t>
+      </w:r>
+      <w:proofErr w:type="spellStart"/>
+      <w:r>
+        <w:t>ArrayList</w:t>
+      </w:r>
+      <w:proofErr w:type="spellEnd"/>
+      <w:r>
+        <w:t xml:space="preserve">&lt;Integer&gt; for our tape. Since we simulated the tape by inserting new tape cells at the beginning and end of the </w:t>
+      </w:r>
+      <w:proofErr w:type="spellStart"/>
+      <w:r>
+        <w:t>ArrayList</w:t>
+      </w:r>
+      <w:proofErr w:type="spellEnd"/>
+      <w:r>
+        <w:t xml:space="preserve">, the whole tape needed shifted in order to move the tape head left, in some cases, and occasional </w:t>
+      </w:r>
+      <w:proofErr w:type="spellStart"/>
+      <w:r>
+        <w:t>ArrayList</w:t>
+      </w:r>
+      <w:proofErr w:type="spellEnd"/>
+      <w:r>
+        <w:t xml:space="preserve"> resizes meant lots of data was moving around unnecessarily. While most tape operations were </w:t>
+      </w:r>
+      <w:proofErr w:type="gramStart"/>
+      <w:r>
+        <w:t>O(</w:t>
+      </w:r>
+      <w:proofErr w:type="gramEnd"/>
+      <w:r>
+        <w:t xml:space="preserve">1), every once in a while, they’d be O(n). To speed this up, we implemented the tape as a simple linked list of </w:t>
+      </w:r>
+      <w:proofErr w:type="spellStart"/>
+      <w:r>
+        <w:t>ints</w:t>
+      </w:r>
+      <w:proofErr w:type="spellEnd"/>
+      <w:r>
+        <w:t xml:space="preserve"> (simple, because there’s never any need to insert new tape cells anywhere except the beginning and end of the linked list, and deletions never happen). By switching to this implementation, we were able to reduce every tape operation, except printing the tape contents, to </w:t>
+      </w:r>
+      <w:proofErr w:type="gramStart"/>
+      <w:r>
+        <w:t>O(</w:t>
+      </w:r>
+      <w:proofErr w:type="gramEnd"/>
+      <w:r>
+        <w:t xml:space="preserve">1). </w:t>
+      </w:r>
+    </w:p>
+    <w:p>
+      <w:r>
+        <w:t xml:space="preserve">Also, but using primitive </w:t>
+      </w:r>
+      <w:proofErr w:type="spellStart"/>
+      <w:r>
+        <w:t>ints</w:t>
+      </w:r>
+      <w:proofErr w:type="spellEnd"/>
+      <w:r>
+        <w:t>, rather than Integers, we were able to avoid the potential overhead from the JVM constantly wrapping/unwrapping Integer objects. Similarly, by switching from using primitive chars, rather than String objects, from some data, we found small gains in performance.</w:t>
+      </w:r>
+    </w:p>
+    <w:p>
+      <w:r>
+        <w:t xml:space="preserve">With these optimizations, we were able to reduce our </w:t>
+      </w:r>
+      <w:proofErr w:type="gramStart"/>
+      <w:r>
+        <w:t>6 second</w:t>
+      </w:r>
+      <w:proofErr w:type="gramEnd"/>
+      <w:r>
+        <w:t xml:space="preserve"> run time by nearly half to about 3.5 seconds.</w:t>
+      </w:r>
+    </w:p>
     <w:sectPr>
       <w:pgSz w:w="12240" w:h="15840"/>
       <w:pgMar w:top="1440" w:right="1440" w:bottom="1440" w:left="1440" w:header="720" w:footer="720" w:gutter="0"/>
@@ -967,7 +1175,7 @@
 </file>
 
 <file path=word/styles.xml><?xml version="1.0" encoding="utf-8"?>
-<w:styles xmlns:r="http://schemas.openxmlformats.org/officeDocument/2006/relationships" xmlns:w="http://schemas.openxmlformats.org/wordprocessingml/2006/main">
+<w:styles xmlns:mc="http://schemas.openxmlformats.org/markup-compatibility/2006" xmlns:r="http://schemas.openxmlformats.org/officeDocument/2006/relationships" xmlns:w="http://schemas.openxmlformats.org/wordprocessingml/2006/main" xmlns:w14="http://schemas.microsoft.com/office/word/2010/wordml" mc:Ignorable="w14">
   <w:docDefaults>
     <w:rPrDefault>
       <w:rPr>
@@ -983,7 +1191,7 @@
       </w:pPr>
     </w:pPrDefault>
   </w:docDefaults>
-  <w:latentStyles w:defLockedState="0" w:defUIPriority="99" w:defSemiHidden="1" w:defUnhideWhenUsed="1" w:defQFormat="0" w:count="267">
+  <w:latentStyles w:defLockedState="0" w:defUIPriority="99" w:defSemiHidden="1" w:defUnhideWhenUsed="1" w:defQFormat="0" w:count="276">
     <w:lsdException w:name="Normal" w:semiHidden="0" w:uiPriority="0" w:unhideWhenUsed="0" w:qFormat="1"/>
     <w:lsdException w:name="heading 1" w:semiHidden="0" w:uiPriority="9" w:unhideWhenUsed="0" w:qFormat="1"/>
     <w:lsdException w:name="heading 2" w:uiPriority="9" w:qFormat="1"/>
@@ -1138,7 +1346,6 @@
     <w:uiPriority w:val="99"/>
     <w:semiHidden/>
     <w:unhideWhenUsed/>
-    <w:qFormat/>
     <w:tblPr>
       <w:tblInd w:w="0" w:type="dxa"/>
       <w:tblCellMar>
@@ -1200,6 +1407,192 @@
       <w:sz w:val="20"/>
       <w:szCs w:val="20"/>
     </w:rPr>
+  </w:style>
+</w:styles>
+</file>
+
+<file path=word/stylesWithEffects.xml><?xml version="1.0" encoding="utf-8"?>
+<w:styles xmlns:wpc="http://schemas.microsoft.com/office/word/2010/wordprocessingCanvas" xmlns:mo="http://schemas.microsoft.com/office/mac/office/2008/main" xmlns:mc="http://schemas.openxmlformats.org/markup-compatibility/2006" xmlns:mv="urn:schemas-microsoft-com:mac:vml" xmlns:o="urn:schemas-microsoft-com:office:office" xmlns:r="http://schemas.openxmlformats.org/officeDocument/2006/relationships" xmlns:m="http://schemas.openxmlformats.org/officeDocument/2006/math" xmlns:v="urn:schemas-microsoft-com:vml" xmlns:wp14="http://schemas.microsoft.com/office/word/2010/wordprocessingDrawing" xmlns:wp="http://schemas.openxmlformats.org/drawingml/2006/wordprocessingDrawing" xmlns:w10="urn:schemas-microsoft-com:office:word" xmlns:w="http://schemas.openxmlformats.org/wordprocessingml/2006/main" xmlns:w14="http://schemas.microsoft.com/office/word/2010/wordml" xmlns:wpg="http://schemas.microsoft.com/office/word/2010/wordprocessingGroup" xmlns:wpi="http://schemas.microsoft.com/office/word/2010/wordprocessingInk" xmlns:wne="http://schemas.microsoft.com/office/word/2006/wordml" xmlns:wps="http://schemas.microsoft.com/office/word/2010/wordprocessingShape" mc:Ignorable="w14 wp14">
+  <w:docDefaults>
+    <w:rPrDefault>
+      <w:rPr>
+        <w:rFonts w:asciiTheme="minorHAnsi" w:eastAsiaTheme="minorEastAsia" w:hAnsiTheme="minorHAnsi" w:cstheme="minorBidi"/>
+        <w:sz w:val="24"/>
+        <w:szCs w:val="24"/>
+        <w:lang w:val="en-US" w:eastAsia="ja-JP" w:bidi="ar-SA"/>
+      </w:rPr>
+    </w:rPrDefault>
+    <w:pPrDefault/>
+  </w:docDefaults>
+  <w:latentStyles w:defLockedState="0" w:defUIPriority="99" w:defSemiHidden="1" w:defUnhideWhenUsed="1" w:defQFormat="0" w:count="276">
+    <w:lsdException w:name="Normal" w:semiHidden="0" w:uiPriority="0" w:unhideWhenUsed="0" w:qFormat="1"/>
+    <w:lsdException w:name="heading 1" w:semiHidden="0" w:uiPriority="9" w:unhideWhenUsed="0" w:qFormat="1"/>
+    <w:lsdException w:name="heading 2" w:uiPriority="9" w:qFormat="1"/>
+    <w:lsdException w:name="heading 3" w:uiPriority="9" w:qFormat="1"/>
+    <w:lsdException w:name="heading 4" w:uiPriority="9" w:qFormat="1"/>
+    <w:lsdException w:name="heading 5" w:uiPriority="9" w:qFormat="1"/>
+    <w:lsdException w:name="heading 6" w:uiPriority="9" w:qFormat="1"/>
+    <w:lsdException w:name="heading 7" w:uiPriority="9" w:qFormat="1"/>
+    <w:lsdException w:name="heading 8" w:uiPriority="9" w:qFormat="1"/>
+    <w:lsdException w:name="heading 9" w:uiPriority="9" w:qFormat="1"/>
+    <w:lsdException w:name="toc 1" w:uiPriority="39"/>
+    <w:lsdException w:name="toc 2" w:uiPriority="39"/>
+    <w:lsdException w:name="toc 3" w:uiPriority="39"/>
+    <w:lsdException w:name="toc 4" w:uiPriority="39"/>
+    <w:lsdException w:name="toc 5" w:uiPriority="39"/>
+    <w:lsdException w:name="toc 6" w:uiPriority="39"/>
+    <w:lsdException w:name="toc 7" w:uiPriority="39"/>
+    <w:lsdException w:name="toc 8" w:uiPriority="39"/>
+    <w:lsdException w:name="toc 9" w:uiPriority="39"/>
+    <w:lsdException w:name="caption" w:uiPriority="35" w:qFormat="1"/>
+    <w:lsdException w:name="Title" w:semiHidden="0" w:uiPriority="10" w:unhideWhenUsed="0" w:qFormat="1"/>
+    <w:lsdException w:name="Default Paragraph Font" w:uiPriority="1"/>
+    <w:lsdException w:name="Subtitle" w:semiHidden="0" w:uiPriority="11" w:unhideWhenUsed="0" w:qFormat="1"/>
+    <w:lsdException w:name="Strong" w:semiHidden="0" w:uiPriority="22" w:unhideWhenUsed="0" w:qFormat="1"/>
+    <w:lsdException w:name="Emphasis" w:semiHidden="0" w:uiPriority="20" w:unhideWhenUsed="0" w:qFormat="1"/>
+    <w:lsdException w:name="Table Grid" w:semiHidden="0" w:uiPriority="59" w:unhideWhenUsed="0"/>
+    <w:lsdException w:name="Placeholder Text" w:unhideWhenUsed="0"/>
+    <w:lsdException w:name="No Spacing" w:semiHidden="0" w:uiPriority="1" w:unhideWhenUsed="0" w:qFormat="1"/>
+    <w:lsdException w:name="Light Shading" w:semiHidden="0" w:uiPriority="60" w:unhideWhenUsed="0"/>
+    <w:lsdException w:name="Light List" w:semiHidden="0" w:uiPriority="61" w:unhideWhenUsed="0"/>
+    <w:lsdException w:name="Light Grid" w:semiHidden="0" w:uiPriority="62" w:unhideWhenUsed="0"/>
+    <w:lsdException w:name="Medium Shading 1" w:semiHidden="0" w:uiPriority="63" w:unhideWhenUsed="0"/>
+    <w:lsdException w:name="Medium Shading 2" w:semiHidden="0" w:uiPriority="64" w:unhideWhenUsed="0"/>
+    <w:lsdException w:name="Medium List 1" w:semiHidden="0" w:uiPriority="65" w:unhideWhenUsed="0"/>
+    <w:lsdException w:name="Medium List 2" w:semiHidden="0" w:uiPriority="66" w:unhideWhenUsed="0"/>
+    <w:lsdException w:name="Medium Grid 1" w:semiHidden="0" w:uiPriority="67" w:unhideWhenUsed="0"/>
+    <w:lsdException w:name="Medium Grid 2" w:semiHidden="0" w:uiPriority="68" w:unhideWhenUsed="0"/>
+    <w:lsdException w:name="Medium Grid 3" w:semiHidden="0" w:uiPriority="69" w:unhideWhenUsed="0"/>
+    <w:lsdException w:name="Dark List" w:semiHidden="0" w:uiPriority="70" w:unhideWhenUsed="0"/>
+    <w:lsdException w:name="Colorful Shading" w:semiHidden="0" w:uiPriority="71" w:unhideWhenUsed="0"/>
+    <w:lsdException w:name="Colorful List" w:semiHidden="0" w:uiPriority="72" w:unhideWhenUsed="0"/>
+    <w:lsdException w:name="Colorful Grid" w:semiHidden="0" w:uiPriority="73" w:unhideWhenUsed="0"/>
+    <w:lsdException w:name="Light Shading Accent 1" w:semiHidden="0" w:uiPriority="60" w:unhideWhenUsed="0"/>
+    <w:lsdException w:name="Light List Accent 1" w:semiHidden="0" w:uiPriority="61" w:unhideWhenUsed="0"/>
+    <w:lsdException w:name="Light Grid Accent 1" w:semiHidden="0" w:uiPriority="62" w:unhideWhenUsed="0"/>
+    <w:lsdException w:name="Medium Shading 1 Accent 1" w:semiHidden="0" w:uiPriority="63" w:unhideWhenUsed="0"/>
+    <w:lsdException w:name="Medium Shading 2 Accent 1" w:semiHidden="0" w:uiPriority="64" w:unhideWhenUsed="0"/>
+    <w:lsdException w:name="Medium List 1 Accent 1" w:semiHidden="0" w:uiPriority="65" w:unhideWhenUsed="0"/>
+    <w:lsdException w:name="Revision" w:unhideWhenUsed="0"/>
+    <w:lsdException w:name="List Paragraph" w:semiHidden="0" w:uiPriority="34" w:unhideWhenUsed="0" w:qFormat="1"/>
+    <w:lsdException w:name="Quote" w:semiHidden="0" w:uiPriority="29" w:unhideWhenUsed="0" w:qFormat="1"/>
+    <w:lsdException w:name="Intense Quote" w:semiHidden="0" w:uiPriority="30" w:unhideWhenUsed="0" w:qFormat="1"/>
+    <w:lsdException w:name="Medium List 2 Accent 1" w:semiHidden="0" w:uiPriority="66" w:unhideWhenUsed="0"/>
+    <w:lsdException w:name="Medium Grid 1 Accent 1" w:semiHidden="0" w:uiPriority="67" w:unhideWhenUsed="0"/>
+    <w:lsdException w:name="Medium Grid 2 Accent 1" w:semiHidden="0" w:uiPriority="68" w:unhideWhenUsed="0"/>
+    <w:lsdException w:name="Medium Grid 3 Accent 1" w:semiHidden="0" w:uiPriority="69" w:unhideWhenUsed="0"/>
+    <w:lsdException w:name="Dark List Accent 1" w:semiHidden="0" w:uiPriority="70" w:unhideWhenUsed="0"/>
+    <w:lsdException w:name="Colorful Shading Accent 1" w:semiHidden="0" w:uiPriority="71" w:unhideWhenUsed="0"/>
+    <w:lsdException w:name="Colorful List Accent 1" w:semiHidden="0" w:uiPriority="72" w:unhideWhenUsed="0"/>
+    <w:lsdException w:name="Colorful Grid Accent 1" w:semiHidden="0" w:uiPriority="73" w:unhideWhenUsed="0"/>
+    <w:lsdException w:name="Light Shading Accent 2" w:semiHidden="0" w:uiPriority="60" w:unhideWhenUsed="0"/>
+    <w:lsdException w:name="Light List Accent 2" w:semiHidden="0" w:uiPriority="61" w:unhideWhenUsed="0"/>
+    <w:lsdException w:name="Light Grid Accent 2" w:semiHidden="0" w:uiPriority="62" w:unhideWhenUsed="0"/>
+    <w:lsdException w:name="Medium Shading 1 Accent 2" w:semiHidden="0" w:uiPriority="63" w:unhideWhenUsed="0"/>
+    <w:lsdException w:name="Medium Shading 2 Accent 2" w:semiHidden="0" w:uiPriority="64" w:unhideWhenUsed="0"/>
+    <w:lsdException w:name="Medium List 1 Accent 2" w:semiHidden="0" w:uiPriority="65" w:unhideWhenUsed="0"/>
+    <w:lsdException w:name="Medium List 2 Accent 2" w:semiHidden="0" w:uiPriority="66" w:unhideWhenUsed="0"/>
+    <w:lsdException w:name="Medium Grid 1 Accent 2" w:semiHidden="0" w:uiPriority="67" w:unhideWhenUsed="0"/>
+    <w:lsdException w:name="Medium Grid 2 Accent 2" w:semiHidden="0" w:uiPriority="68" w:unhideWhenUsed="0"/>
+    <w:lsdException w:name="Medium Grid 3 Accent 2" w:semiHidden="0" w:uiPriority="69" w:unhideWhenUsed="0"/>
+    <w:lsdException w:name="Dark List Accent 2" w:semiHidden="0" w:uiPriority="70" w:unhideWhenUsed="0"/>
+    <w:lsdException w:name="Colorful Shading Accent 2" w:semiHidden="0" w:uiPriority="71" w:unhideWhenUsed="0"/>
+    <w:lsdException w:name="Colorful List Accent 2" w:semiHidden="0" w:uiPriority="72" w:unhideWhenUsed="0"/>
+    <w:lsdException w:name="Colorful Grid Accent 2" w:semiHidden="0" w:uiPriority="73" w:unhideWhenUsed="0"/>
+    <w:lsdException w:name="Light Shading Accent 3" w:semiHidden="0" w:uiPriority="60" w:unhideWhenUsed="0"/>
+    <w:lsdException w:name="Light List Accent 3" w:semiHidden="0" w:uiPriority="61" w:unhideWhenUsed="0"/>
+    <w:lsdException w:name="Light Grid Accent 3" w:semiHidden="0" w:uiPriority="62" w:unhideWhenUsed="0"/>
+    <w:lsdException w:name="Medium Shading 1 Accent 3" w:semiHidden="0" w:uiPriority="63" w:unhideWhenUsed="0"/>
+    <w:lsdException w:name="Medium Shading 2 Accent 3" w:semiHidden="0" w:uiPriority="64" w:unhideWhenUsed="0"/>
+    <w:lsdException w:name="Medium List 1 Accent 3" w:semiHidden="0" w:uiPriority="65" w:unhideWhenUsed="0"/>
+    <w:lsdException w:name="Medium List 2 Accent 3" w:semiHidden="0" w:uiPriority="66" w:unhideWhenUsed="0"/>
+    <w:lsdException w:name="Medium Grid 1 Accent 3" w:semiHidden="0" w:uiPriority="67" w:unhideWhenUsed="0"/>
+    <w:lsdException w:name="Medium Grid 2 Accent 3" w:semiHidden="0" w:uiPriority="68" w:unhideWhenUsed="0"/>
+    <w:lsdException w:name="Medium Grid 3 Accent 3" w:semiHidden="0" w:uiPriority="69" w:unhideWhenUsed="0"/>
+    <w:lsdException w:name="Dark List Accent 3" w:semiHidden="0" w:uiPriority="70" w:unhideWhenUsed="0"/>
+    <w:lsdException w:name="Colorful Shading Accent 3" w:semiHidden="0" w:uiPriority="71" w:unhideWhenUsed="0"/>
+    <w:lsdException w:name="Colorful List Accent 3" w:semiHidden="0" w:uiPriority="72" w:unhideWhenUsed="0"/>
+    <w:lsdException w:name="Colorful Grid Accent 3" w:semiHidden="0" w:uiPriority="73" w:unhideWhenUsed="0"/>
+    <w:lsdException w:name="Light Shading Accent 4" w:semiHidden="0" w:uiPriority="60" w:unhideWhenUsed="0"/>
+    <w:lsdException w:name="Light List Accent 4" w:semiHidden="0" w:uiPriority="61" w:unhideWhenUsed="0"/>
+    <w:lsdException w:name="Light Grid Accent 4" w:semiHidden="0" w:uiPriority="62" w:unhideWhenUsed="0"/>
+    <w:lsdException w:name="Medium Shading 1 Accent 4" w:semiHidden="0" w:uiPriority="63" w:unhideWhenUsed="0"/>
+    <w:lsdException w:name="Medium Shading 2 Accent 4" w:semiHidden="0" w:uiPriority="64" w:unhideWhenUsed="0"/>
+    <w:lsdException w:name="Medium List 1 Accent 4" w:semiHidden="0" w:uiPriority="65" w:unhideWhenUsed="0"/>
+    <w:lsdException w:name="Medium List 2 Accent 4" w:semiHidden="0" w:uiPriority="66" w:unhideWhenUsed="0"/>
+    <w:lsdException w:name="Medium Grid 1 Accent 4" w:semiHidden="0" w:uiPriority="67" w:unhideWhenUsed="0"/>
+    <w:lsdException w:name="Medium Grid 2 Accent 4" w:semiHidden="0" w:uiPriority="68" w:unhideWhenUsed="0"/>
+    <w:lsdException w:name="Medium Grid 3 Accent 4" w:semiHidden="0" w:uiPriority="69" w:unhideWhenUsed="0"/>
+    <w:lsdException w:name="Dark List Accent 4" w:semiHidden="0" w:uiPriority="70" w:unhideWhenUsed="0"/>
+    <w:lsdException w:name="Colorful Shading Accent 4" w:semiHidden="0" w:uiPriority="71" w:unhideWhenUsed="0"/>
+    <w:lsdException w:name="Colorful List Accent 4" w:semiHidden="0" w:uiPriority="72" w:unhideWhenUsed="0"/>
+    <w:lsdException w:name="Colorful Grid Accent 4" w:semiHidden="0" w:uiPriority="73" w:unhideWhenUsed="0"/>
+    <w:lsdException w:name="Light Shading Accent 5" w:semiHidden="0" w:uiPriority="60" w:unhideWhenUsed="0"/>
+    <w:lsdException w:name="Light List Accent 5" w:semiHidden="0" w:uiPriority="61" w:unhideWhenUsed="0"/>
+    <w:lsdException w:name="Light Grid Accent 5" w:semiHidden="0" w:uiPriority="62" w:unhideWhenUsed="0"/>
+    <w:lsdException w:name="Medium Shading 1 Accent 5" w:semiHidden="0" w:uiPriority="63" w:unhideWhenUsed="0"/>
+    <w:lsdException w:name="Medium Shading 2 Accent 5" w:semiHidden="0" w:uiPriority="64" w:unhideWhenUsed="0"/>
+    <w:lsdException w:name="Medium List 1 Accent 5" w:semiHidden="0" w:uiPriority="65" w:unhideWhenUsed="0"/>
+    <w:lsdException w:name="Medium List 2 Accent 5" w:semiHidden="0" w:uiPriority="66" w:unhideWhenUsed="0"/>
+    <w:lsdException w:name="Medium Grid 1 Accent 5" w:semiHidden="0" w:uiPriority="67" w:unhideWhenUsed="0"/>
+    <w:lsdException w:name="Medium Grid 2 Accent 5" w:semiHidden="0" w:uiPriority="68" w:unhideWhenUsed="0"/>
+    <w:lsdException w:name="Medium Grid 3 Accent 5" w:semiHidden="0" w:uiPriority="69" w:unhideWhenUsed="0"/>
+    <w:lsdException w:name="Dark List Accent 5" w:semiHidden="0" w:uiPriority="70" w:unhideWhenUsed="0"/>
+    <w:lsdException w:name="Colorful Shading Accent 5" w:semiHidden="0" w:uiPriority="71" w:unhideWhenUsed="0"/>
+    <w:lsdException w:name="Colorful List Accent 5" w:semiHidden="0" w:uiPriority="72" w:unhideWhenUsed="0"/>
+    <w:lsdException w:name="Colorful Grid Accent 5" w:semiHidden="0" w:uiPriority="73" w:unhideWhenUsed="0"/>
+    <w:lsdException w:name="Light Shading Accent 6" w:semiHidden="0" w:uiPriority="60" w:unhideWhenUsed="0"/>
+    <w:lsdException w:name="Light List Accent 6" w:semiHidden="0" w:uiPriority="61" w:unhideWhenUsed="0"/>
+    <w:lsdException w:name="Light Grid Accent 6" w:semiHidden="0" w:uiPriority="62" w:unhideWhenUsed="0"/>
+    <w:lsdException w:name="Medium Shading 1 Accent 6" w:semiHidden="0" w:uiPriority="63" w:unhideWhenUsed="0"/>
+    <w:lsdException w:name="Medium Shading 2 Accent 6" w:semiHidden="0" w:uiPriority="64" w:unhideWhenUsed="0"/>
+    <w:lsdException w:name="Medium List 1 Accent 6" w:semiHidden="0" w:uiPriority="65" w:unhideWhenUsed="0"/>
+    <w:lsdException w:name="Medium List 2 Accent 6" w:semiHidden="0" w:uiPriority="66" w:unhideWhenUsed="0"/>
+    <w:lsdException w:name="Medium Grid 1 Accent 6" w:semiHidden="0" w:uiPriority="67" w:unhideWhenUsed="0"/>
+    <w:lsdException w:name="Medium Grid 2 Accent 6" w:semiHidden="0" w:uiPriority="68" w:unhideWhenUsed="0"/>
+    <w:lsdException w:name="Medium Grid 3 Accent 6" w:semiHidden="0" w:uiPriority="69" w:unhideWhenUsed="0"/>
+    <w:lsdException w:name="Dark List Accent 6" w:semiHidden="0" w:uiPriority="70" w:unhideWhenUsed="0"/>
+    <w:lsdException w:name="Colorful Shading Accent 6" w:semiHidden="0" w:uiPriority="71" w:unhideWhenUsed="0"/>
+    <w:lsdException w:name="Colorful List Accent 6" w:semiHidden="0" w:uiPriority="72" w:unhideWhenUsed="0"/>
+    <w:lsdException w:name="Colorful Grid Accent 6" w:semiHidden="0" w:uiPriority="73" w:unhideWhenUsed="0"/>
+    <w:lsdException w:name="Subtle Emphasis" w:semiHidden="0" w:uiPriority="19" w:unhideWhenUsed="0" w:qFormat="1"/>
+    <w:lsdException w:name="Intense Emphasis" w:semiHidden="0" w:uiPriority="21" w:unhideWhenUsed="0" w:qFormat="1"/>
+    <w:lsdException w:name="Subtle Reference" w:semiHidden="0" w:uiPriority="31" w:unhideWhenUsed="0" w:qFormat="1"/>
+    <w:lsdException w:name="Intense Reference" w:semiHidden="0" w:uiPriority="32" w:unhideWhenUsed="0" w:qFormat="1"/>
+    <w:lsdException w:name="Book Title" w:semiHidden="0" w:uiPriority="33" w:unhideWhenUsed="0" w:qFormat="1"/>
+    <w:lsdException w:name="Bibliography" w:uiPriority="37"/>
+    <w:lsdException w:name="TOC Heading" w:uiPriority="39" w:qFormat="1"/>
+  </w:latentStyles>
+  <w:style w:type="paragraph" w:default="1" w:styleId="Normal">
+    <w:name w:val="Normal"/>
+    <w:qFormat/>
+  </w:style>
+  <w:style w:type="character" w:default="1" w:styleId="DefaultParagraphFont">
+    <w:name w:val="Default Paragraph Font"/>
+    <w:uiPriority w:val="1"/>
+    <w:semiHidden/>
+    <w:unhideWhenUsed/>
+  </w:style>
+  <w:style w:type="table" w:default="1" w:styleId="TableNormal">
+    <w:name w:val="Normal Table"/>
+    <w:uiPriority w:val="99"/>
+    <w:semiHidden/>
+    <w:unhideWhenUsed/>
+    <w:tblPr>
+      <w:tblInd w:w="0" w:type="dxa"/>
+      <w:tblCellMar>
+        <w:top w:w="0" w:type="dxa"/>
+        <w:left w:w="108" w:type="dxa"/>
+        <w:bottom w:w="0" w:type="dxa"/>
+        <w:right w:w="108" w:type="dxa"/>
+      </w:tblCellMar>
+    </w:tblPr>
+  </w:style>
+  <w:style w:type="numbering" w:default="1" w:styleId="NoList">
+    <w:name w:val="No List"/>
+    <w:uiPriority w:val="99"/>
+    <w:semiHidden/>
+    <w:unhideWhenUsed/>
   </w:style>
 </w:styles>
 </file>

</xml_diff>

<commit_message>
Added some stuff for the Busy Beaver part
</commit_message>
<xml_diff>
--- a/361P2Report.docx
+++ b/361P2Report.docx
@@ -1058,112 +1058,176 @@
         </w:rPr>
         <w:t>We then manually simulated a few simple Turing machines, and simulated them with our program, to make sure the output was correct.</w:t>
       </w:r>
+    </w:p>
+    <w:p>
+      <w:pPr>
+        <w:rPr>
+          <w:b/>
+          <w:i/>
+        </w:rPr>
+      </w:pPr>
+      <w:r>
+        <w:rPr>
+          <w:b/>
+          <w:i/>
+        </w:rPr>
+        <w:t>Optimizing the TM simulator</w:t>
+      </w:r>
+    </w:p>
+    <w:p>
+      <w:r>
+        <w:t xml:space="preserve">Once we had a functioning Turing machine simulator, we began work on optimizing it, since it was pretty slow (our best Busy Beaver machine took almost 20 minutes to run). To bring this run time down to a more reasonable level, we looked at where the speed bottleneck was happening, which was outputting the contents of the tape. We realized that this output was actually happening while the Turing machine was being simulated, rather than after it finished, which </w:t>
+      </w:r>
+      <w:r>
+        <w:lastRenderedPageBreak/>
+        <w:t>was not only slow, but also was likely giving us extra and incorrect output. By simply waiting to output the tape contents until after the simulation finishes, we were able to reduce the run time from 20 minutes to about 6 seconds (!!!).</w:t>
+      </w:r>
+    </w:p>
+    <w:p>
+      <w:r>
+        <w:t xml:space="preserve">Looking through the code, we also saw a few opportunities to make the simulator more efficient. The biggest inefficiency we noticed was that we were using an </w:t>
+      </w:r>
+      <w:proofErr w:type="spellStart"/>
+      <w:r>
+        <w:t>ArrayList</w:t>
+      </w:r>
+      <w:proofErr w:type="spellEnd"/>
+      <w:r>
+        <w:t xml:space="preserve">&lt;Integer&gt; for our tape. Since we simulated the tape by inserting new tape cells at the beginning and end of the </w:t>
+      </w:r>
+      <w:proofErr w:type="spellStart"/>
+      <w:r>
+        <w:t>ArrayList</w:t>
+      </w:r>
+      <w:proofErr w:type="spellEnd"/>
+      <w:r>
+        <w:t xml:space="preserve">, the whole tape needed shifted in order to move the tape head left, in some cases, and occasional </w:t>
+      </w:r>
+      <w:proofErr w:type="spellStart"/>
+      <w:r>
+        <w:t>ArrayList</w:t>
+      </w:r>
+      <w:proofErr w:type="spellEnd"/>
+      <w:r>
+        <w:t xml:space="preserve"> resizes meant lots of data was moving around unnecessarily. While most tape operations were </w:t>
+      </w:r>
+      <w:proofErr w:type="gramStart"/>
+      <w:r>
+        <w:t>O(</w:t>
+      </w:r>
+      <w:proofErr w:type="gramEnd"/>
+      <w:r>
+        <w:t xml:space="preserve">1), every once in a while, they’d be O(n). To speed this up, we implemented the tape as a simple linked list of </w:t>
+      </w:r>
+      <w:proofErr w:type="spellStart"/>
+      <w:r>
+        <w:t>ints</w:t>
+      </w:r>
+      <w:proofErr w:type="spellEnd"/>
+      <w:r>
+        <w:t xml:space="preserve"> (simple, because there’s never any need to insert new tape cells anywhere except the beginning and end of the linked list, and deletions never happen). By switching to this implementation, we were able to reduce every tape operation, except printing the tape contents, to </w:t>
+      </w:r>
+      <w:proofErr w:type="gramStart"/>
+      <w:r>
+        <w:t>O(</w:t>
+      </w:r>
+      <w:proofErr w:type="gramEnd"/>
+      <w:r>
+        <w:t xml:space="preserve">1). </w:t>
+      </w:r>
+    </w:p>
+    <w:p>
+      <w:r>
+        <w:t xml:space="preserve">Also, but using primitive </w:t>
+      </w:r>
+      <w:proofErr w:type="spellStart"/>
+      <w:r>
+        <w:t>ints</w:t>
+      </w:r>
+      <w:proofErr w:type="spellEnd"/>
+      <w:r>
+        <w:t>, rather than Integers, we were able to avoid the potential overhead from the JVM constantly wrapping/unwrapping Integer objects. Similarly, by switching from using primitive chars, rather than String objects, from some data, we found small gains in performance.</w:t>
+      </w:r>
+    </w:p>
+    <w:p>
+      <w:r>
+        <w:t xml:space="preserve">With these optimizations, we were able to reduce our </w:t>
+      </w:r>
+      <w:proofErr w:type="gramStart"/>
+      <w:r>
+        <w:t>6 second</w:t>
+      </w:r>
+      <w:proofErr w:type="gramEnd"/>
+      <w:r>
+        <w:t xml:space="preserve"> run time by nearly half to about 3.5 seconds.</w:t>
+      </w:r>
+    </w:p>
+    <w:p>
+      <w:r>
+        <w:rPr>
+          <w:b/>
+          <w:i/>
+        </w:rPr>
+        <w:t>Building our Busy Beaver</w:t>
+      </w:r>
+    </w:p>
+    <w:p>
+      <w:r>
+        <w:t xml:space="preserve">Once we had a working Turing machine simulator, we started working on finding a good machine for the Busy Beaver part of the project. Since the Busy Beaver problem described in this project is really just a variant of the classic Busy Beaver problem, we decided to look at existing solutions to that problem for ideas, so we could try to hand design a machine that would produce a high score. </w:t>
+      </w:r>
+      <w:r>
+        <w:t xml:space="preserve">Since the classic Busy Beaver problem strives to put as many non-blank/zero symbols on the tape as possible, we decided to use a solution to this problem as a start, </w:t>
+      </w:r>
+      <w:proofErr w:type="gramStart"/>
+      <w:r>
+        <w:t>then</w:t>
+      </w:r>
+      <w:proofErr w:type="gramEnd"/>
+      <w:r>
+        <w:t xml:space="preserve"> adapt it to our purposes (to maximize </w:t>
+      </w:r>
+      <w:proofErr w:type="spellStart"/>
+      <w:r>
+        <w:t>totalScore</w:t>
+      </w:r>
+      <w:proofErr w:type="spellEnd"/>
+      <w:r>
+        <w:t xml:space="preserve">). We ended up settling on the 3-state Turing machine found on </w:t>
+      </w:r>
+      <w:hyperlink r:id="rId5" w:history="1">
+        <w:r>
+          <w:rPr>
+            <w:rStyle w:val="Hyperlink"/>
+          </w:rPr>
+          <w:t>http://www.drb.insel.de/~heiner/BB/simLig34_a.html</w:t>
+        </w:r>
+      </w:hyperlink>
+      <w:r>
+        <w:t xml:space="preserve">, since it’s structure and behavior was reasonably easy to understand, and it simulated quickly enough to be usable. </w:t>
+      </w:r>
+      <w:r>
+        <w:t xml:space="preserve">In its original form, that machine gave us a </w:t>
+      </w:r>
+      <w:proofErr w:type="spellStart"/>
+      <w:r>
+        <w:t>totalScore</w:t>
+      </w:r>
+      <w:proofErr w:type="spellEnd"/>
+      <w:r>
+        <w:t xml:space="preserve"> of 22103, which was pretty good. By modifying the transitions in that machine to produce more 3s, we were able to increase the </w:t>
+      </w:r>
+      <w:proofErr w:type="spellStart"/>
+      <w:r>
+        <w:t>totalScore</w:t>
+      </w:r>
+      <w:proofErr w:type="spellEnd"/>
+      <w:r>
+        <w:t xml:space="preserve"> to a much more impressive 47189.</w:t>
+      </w:r>
       <w:bookmarkStart w:id="0" w:name="_GoBack"/>
       <w:bookmarkEnd w:id="0"/>
     </w:p>
-    <w:p>
-      <w:pPr>
-        <w:rPr>
-          <w:b/>
-          <w:i/>
-        </w:rPr>
-      </w:pPr>
-      <w:r>
-        <w:rPr>
-          <w:b/>
-          <w:i/>
-        </w:rPr>
-        <w:t>Optimizing the TM simulator</w:t>
-      </w:r>
-    </w:p>
-    <w:p>
-      <w:r>
-        <w:t xml:space="preserve">Once we had a functioning Turing machine simulator, we began work on optimizing it, since it was pretty slow (our best Busy Beaver machine took almost 20 minutes to run). To bring this run time down to a more reasonable level, we looked at where the speed bottleneck was happening, which was outputting the contents of the tape. We realized that this output was actually happening while the Turing machine was being simulated, rather than after it finished, which </w:t>
-      </w:r>
-      <w:r>
-        <w:lastRenderedPageBreak/>
-        <w:t>was not only slow, but also was likely giving us extra and incorrect output. By simply waiting to output the tape contents until after the simulation finishes, we were able to reduce the run time from 20 minutes to about 6 seconds (!!!).</w:t>
-      </w:r>
-    </w:p>
-    <w:p>
-      <w:r>
-        <w:t xml:space="preserve">Looking through the code, we also saw a few opportunities to make the simulator more efficient. The biggest inefficiency we noticed was that we were using an </w:t>
-      </w:r>
-      <w:proofErr w:type="spellStart"/>
-      <w:r>
-        <w:t>ArrayList</w:t>
-      </w:r>
-      <w:proofErr w:type="spellEnd"/>
-      <w:r>
-        <w:t xml:space="preserve">&lt;Integer&gt; for our tape. Since we simulated the tape by inserting new tape cells at the beginning and end of the </w:t>
-      </w:r>
-      <w:proofErr w:type="spellStart"/>
-      <w:r>
-        <w:t>ArrayList</w:t>
-      </w:r>
-      <w:proofErr w:type="spellEnd"/>
-      <w:r>
-        <w:t xml:space="preserve">, the whole tape needed shifted in order to move the tape head left, in some cases, and occasional </w:t>
-      </w:r>
-      <w:proofErr w:type="spellStart"/>
-      <w:r>
-        <w:t>ArrayList</w:t>
-      </w:r>
-      <w:proofErr w:type="spellEnd"/>
-      <w:r>
-        <w:t xml:space="preserve"> resizes meant lots of data was moving around unnecessarily. While most tape operations were </w:t>
-      </w:r>
-      <w:proofErr w:type="gramStart"/>
-      <w:r>
-        <w:t>O(</w:t>
-      </w:r>
-      <w:proofErr w:type="gramEnd"/>
-      <w:r>
-        <w:t xml:space="preserve">1), every once in a while, they’d be O(n). To speed this up, we implemented the tape as a simple linked list of </w:t>
-      </w:r>
-      <w:proofErr w:type="spellStart"/>
-      <w:r>
-        <w:t>ints</w:t>
-      </w:r>
-      <w:proofErr w:type="spellEnd"/>
-      <w:r>
-        <w:t xml:space="preserve"> (simple, because there’s never any need to insert new tape cells anywhere except the beginning and end of the linked list, and deletions never happen). By switching to this implementation, we were able to reduce every tape operation, except printing the tape contents, to </w:t>
-      </w:r>
-      <w:proofErr w:type="gramStart"/>
-      <w:r>
-        <w:t>O(</w:t>
-      </w:r>
-      <w:proofErr w:type="gramEnd"/>
-      <w:r>
-        <w:t xml:space="preserve">1). </w:t>
-      </w:r>
-    </w:p>
-    <w:p>
-      <w:r>
-        <w:t xml:space="preserve">Also, but using primitive </w:t>
-      </w:r>
-      <w:proofErr w:type="spellStart"/>
-      <w:r>
-        <w:t>ints</w:t>
-      </w:r>
-      <w:proofErr w:type="spellEnd"/>
-      <w:r>
-        <w:t>, rather than Integers, we were able to avoid the potential overhead from the JVM constantly wrapping/unwrapping Integer objects. Similarly, by switching from using primitive chars, rather than String objects, from some data, we found small gains in performance.</w:t>
-      </w:r>
-    </w:p>
-    <w:p>
-      <w:r>
-        <w:t xml:space="preserve">With these optimizations, we were able to reduce our </w:t>
-      </w:r>
-      <w:proofErr w:type="gramStart"/>
-      <w:r>
-        <w:t>6 second</w:t>
-      </w:r>
-      <w:proofErr w:type="gramEnd"/>
-      <w:r>
-        <w:t xml:space="preserve"> run time by nearly half to about 3.5 seconds.</w:t>
-      </w:r>
-    </w:p>
+    <w:p/>
     <w:sectPr>
       <w:pgSz w:w="12240" w:h="15840"/>
       <w:pgMar w:top="1440" w:right="1440" w:bottom="1440" w:left="1440" w:header="720" w:footer="720" w:gutter="0"/>
@@ -1406,6 +1470,17 @@
       <w:rFonts w:ascii="Courier New" w:eastAsia="Times New Roman" w:hAnsi="Courier New" w:cs="Courier New"/>
       <w:sz w:val="20"/>
       <w:szCs w:val="20"/>
+    </w:rPr>
+  </w:style>
+  <w:style w:type="character" w:styleId="Hyperlink">
+    <w:name w:val="Hyperlink"/>
+    <w:basedOn w:val="DefaultParagraphFont"/>
+    <w:uiPriority w:val="99"/>
+    <w:unhideWhenUsed/>
+    <w:rsid w:val="00166672"/>
+    <w:rPr>
+      <w:color w:val="0000FF" w:themeColor="hyperlink"/>
+      <w:u w:val="single"/>
     </w:rPr>
   </w:style>
 </w:styles>

</xml_diff>

<commit_message>
Expanded testing and BB section
Basically just made it sound like we tried harder (I added some of the
unsuccessful stuff I tried), but still left the admission that we got
help from the online machine. Hopefully Elena will respond well to that.
</commit_message>
<xml_diff>
--- a/361P2Report.docx
+++ b/361P2Report.docx
@@ -1,6 +1,6 @@
 
 <file path=word/document.xml><?xml version="1.0" encoding="utf-8"?>
-<w:document xmlns:wpc="http://schemas.microsoft.com/office/word/2010/wordprocessingCanvas" xmlns:mo="http://schemas.microsoft.com/office/mac/office/2008/main" xmlns:mc="http://schemas.openxmlformats.org/markup-compatibility/2006" xmlns:mv="urn:schemas-microsoft-com:mac:vml" xmlns:o="urn:schemas-microsoft-com:office:office" xmlns:r="http://schemas.openxmlformats.org/officeDocument/2006/relationships" xmlns:m="http://schemas.openxmlformats.org/officeDocument/2006/math" xmlns:v="urn:schemas-microsoft-com:vml" xmlns:wp14="http://schemas.microsoft.com/office/word/2010/wordprocessingDrawing" xmlns:wp="http://schemas.openxmlformats.org/drawingml/2006/wordprocessingDrawing" xmlns:w10="urn:schemas-microsoft-com:office:word" xmlns:w="http://schemas.openxmlformats.org/wordprocessingml/2006/main" xmlns:w14="http://schemas.microsoft.com/office/word/2010/wordml" xmlns:wpg="http://schemas.microsoft.com/office/word/2010/wordprocessingGroup" xmlns:wpi="http://schemas.microsoft.com/office/word/2010/wordprocessingInk" xmlns:wne="http://schemas.microsoft.com/office/word/2006/wordml" xmlns:wps="http://schemas.microsoft.com/office/word/2010/wordprocessingShape" mc:Ignorable="w14 wp14">
+<w:document xmlns:ve="http://schemas.openxmlformats.org/markup-compatibility/2006" xmlns:o="urn:schemas-microsoft-com:office:office" xmlns:r="http://schemas.openxmlformats.org/officeDocument/2006/relationships" xmlns:m="http://schemas.openxmlformats.org/officeDocument/2006/math" xmlns:v="urn:schemas-microsoft-com:vml" xmlns:wp="http://schemas.openxmlformats.org/drawingml/2006/wordprocessingDrawing" xmlns:w10="urn:schemas-microsoft-com:office:word" xmlns:w="http://schemas.openxmlformats.org/wordprocessingml/2006/main" xmlns:wne="http://schemas.microsoft.com/office/word/2006/wordml">
   <w:body>
     <w:p>
       <w:pPr>
@@ -106,12 +106,10 @@
         <w:t xml:space="preserve">$ </w:t>
       </w:r>
       <w:proofErr w:type="spellStart"/>
-      <w:proofErr w:type="gramStart"/>
       <w:r>
         <w:t>javac</w:t>
       </w:r>
       <w:proofErr w:type="spellEnd"/>
-      <w:proofErr w:type="gramEnd"/>
       <w:r>
         <w:t xml:space="preserve"> TuringSimulator.java</w:t>
       </w:r>
@@ -263,23 +261,13 @@
           <w:szCs w:val="24"/>
         </w:rPr>
       </w:pPr>
-      <w:proofErr w:type="gramStart"/>
-      <w:r>
-        <w:rPr>
-          <w:rFonts w:ascii="Times New Roman" w:hAnsi="Times New Roman" w:cs="Times New Roman"/>
-          <w:sz w:val="24"/>
-          <w:szCs w:val="24"/>
-        </w:rPr>
-        <w:t>bb.txt</w:t>
-      </w:r>
-      <w:proofErr w:type="gramEnd"/>
-      <w:r>
-        <w:rPr>
-          <w:rFonts w:ascii="Times New Roman" w:hAnsi="Times New Roman" w:cs="Times New Roman"/>
-          <w:sz w:val="24"/>
-          <w:szCs w:val="24"/>
-        </w:rPr>
-        <w:t xml:space="preserve"> - Contains our 4 state Busy Beaver Turing machine.</w:t>
+      <w:r>
+        <w:rPr>
+          <w:rFonts w:ascii="Times New Roman" w:hAnsi="Times New Roman" w:cs="Times New Roman"/>
+          <w:sz w:val="24"/>
+          <w:szCs w:val="24"/>
+        </w:rPr>
+        <w:t>bb.txt - Contains our 4 state Busy Beaver Turing machine.</w:t>
       </w:r>
     </w:p>
     <w:p>
@@ -796,23 +784,7 @@
           <w:rFonts w:eastAsia="Times New Roman" w:cs="Times New Roman"/>
           <w:szCs w:val="24"/>
         </w:rPr>
-        <w:t xml:space="preserve">To put it all together, the Machine class contains a </w:t>
-      </w:r>
-      <w:proofErr w:type="gramStart"/>
-      <w:r>
-        <w:rPr>
-          <w:rFonts w:eastAsia="Times New Roman" w:cs="Times New Roman"/>
-          <w:szCs w:val="24"/>
-        </w:rPr>
-        <w:t>run(</w:t>
-      </w:r>
-      <w:proofErr w:type="gramEnd"/>
-      <w:r>
-        <w:rPr>
-          <w:rFonts w:eastAsia="Times New Roman" w:cs="Times New Roman"/>
-          <w:szCs w:val="24"/>
-        </w:rPr>
-        <w:t xml:space="preserve">) method that </w:t>
+        <w:t xml:space="preserve">To put it all together, the Machine class contains a run() method that </w:t>
       </w:r>
       <w:r>
         <w:rPr>
@@ -863,7 +835,21 @@
           <w:rFonts w:eastAsia="Times New Roman" w:cs="Times New Roman"/>
           <w:szCs w:val="24"/>
         </w:rPr>
-        <w:t>. If not, execute the next transition</w:t>
+        <w:t xml:space="preserve">. If not, </w:t>
+      </w:r>
+      <w:r>
+        <w:rPr>
+          <w:rFonts w:eastAsia="Times New Roman" w:cs="Times New Roman"/>
+          <w:szCs w:val="24"/>
+        </w:rPr>
+        <w:t>continue by executing</w:t>
+      </w:r>
+      <w:r>
+        <w:rPr>
+          <w:rFonts w:eastAsia="Times New Roman" w:cs="Times New Roman"/>
+          <w:szCs w:val="24"/>
+        </w:rPr>
+        <w:t xml:space="preserve"> the next transition</w:t>
       </w:r>
       <w:r>
         <w:rPr>
@@ -1058,6 +1044,44 @@
         </w:rPr>
         <w:t>We then manually simulated a few simple Turing machines, and simulated them with our program, to make sure the output was correct.</w:t>
       </w:r>
+      <w:r>
+        <w:rPr>
+          <w:rFonts w:eastAsia="Times New Roman" w:cs="Times New Roman"/>
+          <w:szCs w:val="24"/>
+        </w:rPr>
+        <w:t xml:space="preserve"> Perhaps the best example for this was creating a file that matched the TM on page 172 of </w:t>
+      </w:r>
+      <w:proofErr w:type="spellStart"/>
+      <w:r>
+        <w:rPr>
+          <w:rFonts w:eastAsia="Times New Roman" w:cs="Times New Roman"/>
+          <w:szCs w:val="24"/>
+        </w:rPr>
+        <w:t>Sipser’s</w:t>
+      </w:r>
+      <w:proofErr w:type="spellEnd"/>
+      <w:r>
+        <w:rPr>
+          <w:rFonts w:eastAsia="Times New Roman" w:cs="Times New Roman"/>
+          <w:szCs w:val="24"/>
+        </w:rPr>
+        <w:t xml:space="preserve"> </w:t>
+      </w:r>
+      <w:r>
+        <w:rPr>
+          <w:rFonts w:eastAsia="Times New Roman" w:cs="Times New Roman"/>
+          <w:i/>
+          <w:szCs w:val="24"/>
+        </w:rPr>
+        <w:t>Theory of Computation</w:t>
+      </w:r>
+      <w:r>
+        <w:rPr>
+          <w:rFonts w:eastAsia="Times New Roman" w:cs="Times New Roman"/>
+          <w:szCs w:val="24"/>
+        </w:rPr>
+        <w:t>, modified for our file format, of course. We then stepped through this and ensured that the tape, state, and position matched the example at the bottom of the page.</w:t>
+      </w:r>
     </w:p>
     <w:p>
       <w:pPr>
@@ -1076,11 +1100,11 @@
     </w:p>
     <w:p>
       <w:r>
-        <w:t xml:space="preserve">Once we had a functioning Turing machine simulator, we began work on optimizing it, since it was pretty slow (our best Busy Beaver machine took almost 20 minutes to run). To bring this run time down to a more reasonable level, we looked at where the speed bottleneck was happening, which was outputting the contents of the tape. We realized that this output was actually happening while the Turing machine was being simulated, rather than after it finished, which </w:t>
+        <w:t xml:space="preserve">Once we had a functioning Turing machine simulator, we began work on optimizing it, since it was pretty slow (our best Busy Beaver machine took almost 20 minutes to run). To bring this run </w:t>
       </w:r>
       <w:r>
         <w:lastRenderedPageBreak/>
-        <w:t>was not only slow, but also was likely giving us extra and incorrect output. By simply waiting to output the tape contents until after the simulation finishes, we were able to reduce the run time from 20 minutes to about 6 seconds (!!!).</w:t>
+        <w:t>time down to a more reasonable level, we looked at where the speed bottleneck was happening, which was outputting the contents of the tape. We realized that this output was actually happening while the Turing machine was being simulated, rather than after it finished, which was not only slow, but also was likely giving us extra and incorrect output. By simply waiting to output the tape contents until after the simulation finishes, we were able to reduce the run time from 20 minutes to about 6 seconds (!!!).</w:t>
       </w:r>
     </w:p>
     <w:p>
@@ -1109,15 +1133,7 @@
       </w:r>
       <w:proofErr w:type="spellEnd"/>
       <w:r>
-        <w:t xml:space="preserve"> resizes meant lots of data was moving around unnecessarily. While most tape operations were </w:t>
-      </w:r>
-      <w:proofErr w:type="gramStart"/>
-      <w:r>
-        <w:t>O(</w:t>
-      </w:r>
-      <w:proofErr w:type="gramEnd"/>
-      <w:r>
-        <w:t xml:space="preserve">1), every once in a while, they’d be O(n). To speed this up, we implemented the tape as a simple linked list of </w:t>
+        <w:t xml:space="preserve"> resizes meant lots of data was moving around unnecessarily. While most tape operations were O(1), every once in a while, they’d be O(n). To speed this up, we implemented the tape as a simple linked list of </w:t>
       </w:r>
       <w:proofErr w:type="spellStart"/>
       <w:r>
@@ -1127,13 +1143,8 @@
       <w:r>
         <w:t xml:space="preserve"> (simple, because there’s never any need to insert new tape cells anywhere except the beginning and end of the linked list, and deletions never happen). By switching to this implementation, we were able to reduce every tape operation, except printing the tape contents, to </w:t>
       </w:r>
-      <w:proofErr w:type="gramStart"/>
-      <w:r>
-        <w:t>O(</w:t>
-      </w:r>
-      <w:proofErr w:type="gramEnd"/>
-      <w:r>
-        <w:t xml:space="preserve">1). </w:t>
+      <w:r>
+        <w:t xml:space="preserve">O(1). </w:t>
       </w:r>
     </w:p>
     <w:p>
@@ -1151,40 +1162,105 @@
     </w:p>
     <w:p>
       <w:r>
-        <w:t xml:space="preserve">With these optimizations, we were able to reduce our </w:t>
-      </w:r>
-      <w:proofErr w:type="gramStart"/>
-      <w:r>
-        <w:t>6 second</w:t>
-      </w:r>
-      <w:proofErr w:type="gramEnd"/>
-      <w:r>
-        <w:t xml:space="preserve"> run time by nearly half to about 3.5 seconds.</w:t>
-      </w:r>
-    </w:p>
-    <w:p>
-      <w:r>
+        <w:t>With these optimizations, we were able to reduce our 6 second run time by nearly half to about 3.5 seconds.</w:t>
+      </w:r>
+    </w:p>
+    <w:p>
+      <w:pPr>
         <w:rPr>
           <w:b/>
           <w:i/>
         </w:rPr>
+      </w:pPr>
+      <w:r>
+        <w:rPr>
+          <w:b/>
+          <w:i/>
+        </w:rPr>
         <w:t>Building our Busy Beaver</w:t>
       </w:r>
     </w:p>
     <w:p>
       <w:r>
-        <w:t xml:space="preserve">Once we had a working Turing machine simulator, we started working on finding a good machine for the Busy Beaver part of the project. Since the Busy Beaver problem described in this project is really just a variant of the classic Busy Beaver problem, we decided to look at existing solutions to that problem for ideas, so we could try to hand design a machine that would produce a high score. </w:t>
-      </w:r>
-      <w:r>
-        <w:t xml:space="preserve">Since the classic Busy Beaver problem strives to put as many non-blank/zero symbols on the tape as possible, we decided to use a solution to this problem as a start, </w:t>
-      </w:r>
-      <w:proofErr w:type="gramStart"/>
-      <w:r>
-        <w:t>then</w:t>
-      </w:r>
-      <w:proofErr w:type="gramEnd"/>
-      <w:r>
-        <w:t xml:space="preserve"> adapt it to our purposes (to maximize </w:t>
+        <w:t>To begin, we wrote a method that could detect if a randomly generated Busy Beaver had a decent chance of halting. Obviously, we couldn’t write something that made certain it halted, since the halting problem is actually impossible.</w:t>
+      </w:r>
+      <w:r>
+        <w:t xml:space="preserve"> The criteria for this “guess” was:</w:t>
+      </w:r>
+    </w:p>
+    <w:p>
+      <w:pPr>
+        <w:ind w:left="720"/>
+      </w:pPr>
+      <w:r>
+        <w:t xml:space="preserve">1. Is there a transition from at least one state to the halting state? If so, is there at least one transition to </w:t>
+      </w:r>
+      <w:r>
+        <w:rPr>
+          <w:i/>
+        </w:rPr>
+        <w:t>that</w:t>
+      </w:r>
+      <w:r>
+        <w:t xml:space="preserve"> earlier state? And so on, eventually rejecting the randomly generated TM if this tracing could not bring us back to the start state.</w:t>
+      </w:r>
+    </w:p>
+    <w:p>
+      <w:pPr>
+        <w:ind w:left="720"/>
+      </w:pPr>
+      <w:r>
+        <w:t>2. Are the input symbols for all of these transitions actually being written somewhere? This step was actually a bit complicated, since two transitions from one state to another means only one of them has to be written for it to be theoretically possible for the machine to halt.</w:t>
+      </w:r>
+    </w:p>
+    <w:p>
+      <w:r>
+        <w:t xml:space="preserve">We also tried to detect useless (non-visited) states before looking around online and realizing that this problem was </w:t>
+      </w:r>
+      <w:proofErr w:type="spellStart"/>
+      <w:r>
+        <w:t>undecideable</w:t>
+      </w:r>
+      <w:proofErr w:type="spellEnd"/>
+      <w:r>
+        <w:t>. Hopefully if that shows up on the test we’ll be ready for it.</w:t>
+      </w:r>
+    </w:p>
+    <w:p>
+      <w:r>
+        <w:lastRenderedPageBreak/>
+        <w:t>This method was quite crude and imperfect, but it gave us a starting point for a search algorithm. From here, if the machine took over 1 billion steps (movements along the tape), we rejected it and tried the next machine. The random Busy Beaver file creator simply used the Java Random class to create transitions between States 0-3 and write them in the appropriate file format.</w:t>
+      </w:r>
+      <w:r>
+        <w:t xml:space="preserve"> These were then tested by the method described above and run, eventually being rejected if they didn’t halt in a billion steps (a little under a minute on our simulator).</w:t>
+      </w:r>
+    </w:p>
+    <w:p>
+      <w:r>
+        <w:t>Unfortunately, the best file created by this method had only a score of 5412</w:t>
+      </w:r>
+      <w:r>
+        <w:t xml:space="preserve"> after a reasonable amount of time</w:t>
+      </w:r>
+      <w:r>
+        <w:t>, and we knew it was possible to do much, much better. With our understanding of appropriate search algorithms for this</w:t>
+      </w:r>
+      <w:r>
+        <w:t xml:space="preserve"> problem</w:t>
+      </w:r>
+      <w:r>
+        <w:t xml:space="preserve"> low and the clock ticking to the deadline, we decided to abandon this approach.</w:t>
+      </w:r>
+    </w:p>
+    <w:p>
+      <w:r>
+        <w:t>Instead, s</w:t>
+      </w:r>
+      <w:r>
+        <w:t xml:space="preserve">ince the Busy Beaver problem described in this project is really just a variant of the classic Busy Beaver problem, we decided to look at existing solutions to that problem for ideas, so we could try to hand design a machine that would produce a high score. </w:t>
+      </w:r>
+      <w:r>
+        <w:t xml:space="preserve">Since the classic Busy Beaver problem strives to put as many non-blank/zero symbols on the tape as possible, we decided to use a solution to this problem as a start, then adapt it to our purposes (to maximize </w:t>
       </w:r>
       <w:proofErr w:type="spellStart"/>
       <w:r>
@@ -1203,7 +1279,13 @@
         </w:r>
       </w:hyperlink>
       <w:r>
-        <w:t xml:space="preserve">, since it’s structure and behavior was reasonably easy to understand, and it simulated quickly enough to be usable. </w:t>
+        <w:t>, since it’s structure and behavior was reasonably easy to understand, and it simulat</w:t>
+      </w:r>
+      <w:r>
+        <w:t>ed quickly enough to be usable.</w:t>
+      </w:r>
+      <w:r>
+        <w:t xml:space="preserve"> </w:t>
       </w:r>
       <w:r>
         <w:t xml:space="preserve">In its original form, that machine gave us a </w:t>
@@ -1226,8 +1308,13 @@
       </w:r>
       <w:bookmarkStart w:id="0" w:name="_GoBack"/>
       <w:bookmarkEnd w:id="0"/>
-    </w:p>
-    <w:p/>
+      <w:r>
+        <w:t xml:space="preserve"> </w:t>
+      </w:r>
+      <w:r>
+        <w:t>This change required quite a bit of manual tinkering, along with drawing ideas out on scratch paper to see how we could essentially follow the same path while writing more valuable symbols to the tape.</w:t>
+      </w:r>
+    </w:p>
     <w:sectPr>
       <w:pgSz w:w="12240" w:h="15840"/>
       <w:pgMar w:top="1440" w:right="1440" w:bottom="1440" w:left="1440" w:header="720" w:footer="720" w:gutter="0"/>
@@ -1239,7 +1326,7 @@
 </file>
 
 <file path=word/styles.xml><?xml version="1.0" encoding="utf-8"?>
-<w:styles xmlns:mc="http://schemas.openxmlformats.org/markup-compatibility/2006" xmlns:r="http://schemas.openxmlformats.org/officeDocument/2006/relationships" xmlns:w="http://schemas.openxmlformats.org/wordprocessingml/2006/main" xmlns:w14="http://schemas.microsoft.com/office/word/2010/wordml" mc:Ignorable="w14">
+<w:styles xmlns:r="http://schemas.openxmlformats.org/officeDocument/2006/relationships" xmlns:w="http://schemas.openxmlformats.org/wordprocessingml/2006/main">
   <w:docDefaults>
     <w:rPrDefault>
       <w:rPr>
@@ -1255,7 +1342,7 @@
       </w:pPr>
     </w:pPrDefault>
   </w:docDefaults>
-  <w:latentStyles w:defLockedState="0" w:defUIPriority="99" w:defSemiHidden="1" w:defUnhideWhenUsed="1" w:defQFormat="0" w:count="276">
+  <w:latentStyles w:defLockedState="0" w:defUIPriority="99" w:defSemiHidden="1" w:defUnhideWhenUsed="1" w:defQFormat="0" w:count="267">
     <w:lsdException w:name="Normal" w:semiHidden="0" w:uiPriority="0" w:unhideWhenUsed="0" w:qFormat="1"/>
     <w:lsdException w:name="heading 1" w:semiHidden="0" w:uiPriority="9" w:unhideWhenUsed="0" w:qFormat="1"/>
     <w:lsdException w:name="heading 2" w:uiPriority="9" w:qFormat="1"/>
@@ -1410,6 +1497,7 @@
     <w:uiPriority w:val="99"/>
     <w:semiHidden/>
     <w:unhideWhenUsed/>
+    <w:qFormat/>
     <w:tblPr>
       <w:tblInd w:w="0" w:type="dxa"/>
       <w:tblCellMar>
@@ -1953,4 +2041,16 @@
   <a:objectDefaults/>
   <a:extraClrSchemeLst/>
 </a:theme>
+</file>
+
+<file path=customXml/item1.xml><?xml version="1.0" encoding="utf-8"?>
+<b:Sources xmlns:b="http://schemas.openxmlformats.org/officeDocument/2006/bibliography" xmlns="http://schemas.openxmlformats.org/officeDocument/2006/bibliography" SelectedStyle="\APA.XSL" StyleName="APA Fifth Edition"/>
+</file>
+
+<file path=customXml/itemProps1.xml><?xml version="1.0" encoding="utf-8"?>
+<ds:datastoreItem xmlns:ds="http://schemas.openxmlformats.org/officeDocument/2006/customXml" ds:itemID="{FF4244C3-D423-40E0-8569-F837AAB86C5C}">
+  <ds:schemaRefs>
+    <ds:schemaRef ds:uri="http://schemas.openxmlformats.org/officeDocument/2006/bibliography"/>
+  </ds:schemaRefs>
+</ds:datastoreItem>
 </file>
</xml_diff>

<commit_message>
Added group contributions section
Help fill this out. Say something good about yourself.
</commit_message>
<xml_diff>
--- a/361P2Report.docx
+++ b/361P2Report.docx
@@ -1313,6 +1313,42 @@
       </w:r>
       <w:r>
         <w:t>This change required quite a bit of manual tinkering, along with drawing ideas out on scratch paper to see how we could essentially follow the same path while writing more valuable symbols to the tape.</w:t>
+      </w:r>
+    </w:p>
+    <w:p>
+      <w:pPr>
+        <w:rPr>
+          <w:b/>
+        </w:rPr>
+      </w:pPr>
+      <w:r>
+        <w:rPr>
+          <w:b/>
+          <w:i/>
+        </w:rPr>
+        <w:t>Group contributions</w:t>
+      </w:r>
+    </w:p>
+    <w:p>
+      <w:r>
+        <w:t>Jason Allen:</w:t>
+      </w:r>
+    </w:p>
+    <w:p>
+      <w:pPr>
+        <w:ind w:left="720"/>
+      </w:pPr>
+      <w:r>
+        <w:t xml:space="preserve">Completed the parsing and </w:t>
+      </w:r>
+      <w:r>
+        <w:t xml:space="preserve">the </w:t>
+      </w:r>
+      <w:r>
+        <w:t>init</w:t>
+      </w:r>
+      <w:r>
+        <w:t>ial (but slow) simulator. Created the search algorithm that kind of failed, but performed research and found a good machine online and helped to modify it to make it better.</w:t>
       </w:r>
     </w:p>
     <w:sectPr>
@@ -2048,7 +2084,7 @@
 </file>
 
 <file path=customXml/itemProps1.xml><?xml version="1.0" encoding="utf-8"?>
-<ds:datastoreItem xmlns:ds="http://schemas.openxmlformats.org/officeDocument/2006/customXml" ds:itemID="{FF4244C3-D423-40E0-8569-F837AAB86C5C}">
+<ds:datastoreItem xmlns:ds="http://schemas.openxmlformats.org/officeDocument/2006/customXml" ds:itemID="{64195575-DA13-495D-96AC-DDFDADA32FCB}">
   <ds:schemaRefs>
     <ds:schemaRef ds:uri="http://schemas.openxmlformats.org/officeDocument/2006/bibliography"/>
   </ds:schemaRefs>

</xml_diff>

<commit_message>
Added some of Nathan's contributions
</commit_message>
<xml_diff>
--- a/361P2Report.docx
+++ b/361P2Report.docx
@@ -11,16 +11,11 @@
       </w:r>
       <w:r>
         <w:br/>
-        <w:t xml:space="preserve">Nathan </w:t>
-      </w:r>
-      <w:proofErr w:type="spellStart"/>
-      <w:r>
-        <w:t>He</w:t>
+        <w:t>Nathan He</w:t>
       </w:r>
       <w:r>
         <w:t>nninger</w:t>
       </w:r>
-      <w:proofErr w:type="spellEnd"/>
       <w:r>
         <w:br/>
         <w:t>Matt Weaver</w:t>
@@ -103,27 +98,12 @@
         </w:rPr>
       </w:pPr>
       <w:r>
-        <w:t xml:space="preserve">$ </w:t>
-      </w:r>
-      <w:proofErr w:type="spellStart"/>
-      <w:proofErr w:type="gramStart"/>
-      <w:r>
-        <w:t>javac</w:t>
-      </w:r>
-      <w:proofErr w:type="spellEnd"/>
-      <w:proofErr w:type="gramEnd"/>
-      <w:r>
-        <w:t xml:space="preserve"> TuringSimulator.java</w:t>
+        <w:t>$ javac TuringSimulator.java</w:t>
       </w:r>
       <w:r>
         <w:br/>
-        <w:t xml:space="preserve">$ java </w:t>
-      </w:r>
-      <w:proofErr w:type="spellStart"/>
-      <w:r>
-        <w:t>TuringSimulator</w:t>
-      </w:r>
-      <w:proofErr w:type="spellEnd"/>
+        <w:t>$ java TuringSimulator</w:t>
+      </w:r>
       <w:r>
         <w:t xml:space="preserve"> filename</w:t>
       </w:r>
@@ -263,23 +243,13 @@
           <w:szCs w:val="24"/>
         </w:rPr>
       </w:pPr>
-      <w:proofErr w:type="gramStart"/>
-      <w:r>
-        <w:rPr>
-          <w:rFonts w:ascii="Times New Roman" w:hAnsi="Times New Roman" w:cs="Times New Roman"/>
-          <w:sz w:val="24"/>
-          <w:szCs w:val="24"/>
-        </w:rPr>
-        <w:t>bb.txt</w:t>
-      </w:r>
-      <w:proofErr w:type="gramEnd"/>
-      <w:r>
-        <w:rPr>
-          <w:rFonts w:ascii="Times New Roman" w:hAnsi="Times New Roman" w:cs="Times New Roman"/>
-          <w:sz w:val="24"/>
-          <w:szCs w:val="24"/>
-        </w:rPr>
-        <w:t xml:space="preserve"> - Contains our 4 state Busy Beaver Turing machine.</w:t>
+      <w:r>
+        <w:rPr>
+          <w:rFonts w:ascii="Times New Roman" w:hAnsi="Times New Roman" w:cs="Times New Roman"/>
+          <w:sz w:val="24"/>
+          <w:szCs w:val="24"/>
+        </w:rPr>
+        <w:t>bb.txt - Contains our 4 state Busy Beaver Turing machine.</w:t>
       </w:r>
     </w:p>
     <w:p>
@@ -297,7 +267,23 @@
           <w:sz w:val="24"/>
           <w:szCs w:val="24"/>
         </w:rPr>
-        <w:t>README - The file you are currently reading.  Incl</w:t>
+        <w:t>README</w:t>
+      </w:r>
+      <w:r>
+        <w:rPr>
+          <w:rFonts w:ascii="Times New Roman" w:hAnsi="Times New Roman" w:cs="Times New Roman"/>
+          <w:sz w:val="24"/>
+          <w:szCs w:val="24"/>
+        </w:rPr>
+        <w:t>.pdf</w:t>
+      </w:r>
+      <w:r>
+        <w:rPr>
+          <w:rFonts w:ascii="Times New Roman" w:hAnsi="Times New Roman" w:cs="Times New Roman"/>
+          <w:sz w:val="24"/>
+          <w:szCs w:val="24"/>
+        </w:rPr>
+        <w:t xml:space="preserve"> - The file you are currently reading.  Incl</w:t>
       </w:r>
       <w:r>
         <w:rPr>
@@ -666,43 +652,7 @@
           <w:sz w:val="24"/>
           <w:szCs w:val="24"/>
         </w:rPr>
-        <w:t xml:space="preserve">These transitions consist of an input (based on the character read from the tape), a </w:t>
-      </w:r>
-      <w:proofErr w:type="spellStart"/>
-      <w:r>
-        <w:rPr>
-          <w:rFonts w:ascii="Times New Roman" w:hAnsi="Times New Roman" w:cs="Times New Roman"/>
-          <w:sz w:val="24"/>
-          <w:szCs w:val="24"/>
-        </w:rPr>
-        <w:t>nextState</w:t>
-      </w:r>
-      <w:proofErr w:type="spellEnd"/>
-      <w:r>
-        <w:rPr>
-          <w:rFonts w:ascii="Times New Roman" w:hAnsi="Times New Roman" w:cs="Times New Roman"/>
-          <w:sz w:val="24"/>
-          <w:szCs w:val="24"/>
-        </w:rPr>
-        <w:t xml:space="preserve"> (where we’re heading based on the input), a </w:t>
-      </w:r>
-      <w:proofErr w:type="spellStart"/>
-      <w:r>
-        <w:rPr>
-          <w:rFonts w:ascii="Times New Roman" w:hAnsi="Times New Roman" w:cs="Times New Roman"/>
-          <w:sz w:val="24"/>
-          <w:szCs w:val="24"/>
-        </w:rPr>
-        <w:t>writeSymbol</w:t>
-      </w:r>
-      <w:proofErr w:type="spellEnd"/>
-      <w:r>
-        <w:rPr>
-          <w:rFonts w:ascii="Times New Roman" w:hAnsi="Times New Roman" w:cs="Times New Roman"/>
-          <w:sz w:val="24"/>
-          <w:szCs w:val="24"/>
-        </w:rPr>
-        <w:t xml:space="preserve"> (what we’re writing to the tape prior to moving) and a direction to move (right or left). Cumulatively, the state transitions describe every possible move of the TM based on the input.</w:t>
+        <w:t>These transitions consist of an input (based on the character read from the tape), a nextState (where we’re heading based on the input), a writeSymbol (what we’re writing to the tape prior to moving) and a direction to move (right or left). Cumulatively, the state transitions describe every possible move of the TM based on the input.</w:t>
       </w:r>
     </w:p>
     <w:p>
@@ -796,23 +746,7 @@
           <w:rFonts w:eastAsia="Times New Roman" w:cs="Times New Roman"/>
           <w:szCs w:val="24"/>
         </w:rPr>
-        <w:t xml:space="preserve">To put it all together, the Machine class contains a </w:t>
-      </w:r>
-      <w:proofErr w:type="gramStart"/>
-      <w:r>
-        <w:rPr>
-          <w:rFonts w:eastAsia="Times New Roman" w:cs="Times New Roman"/>
-          <w:szCs w:val="24"/>
-        </w:rPr>
-        <w:t>run(</w:t>
-      </w:r>
-      <w:proofErr w:type="gramEnd"/>
-      <w:r>
-        <w:rPr>
-          <w:rFonts w:eastAsia="Times New Roman" w:cs="Times New Roman"/>
-          <w:szCs w:val="24"/>
-        </w:rPr>
-        <w:t xml:space="preserve">) method that </w:t>
+        <w:t xml:space="preserve">To put it all together, the Machine class contains a run() method that </w:t>
       </w:r>
       <w:r>
         <w:rPr>
@@ -1077,23 +1011,7 @@
           <w:rFonts w:eastAsia="Times New Roman" w:cs="Times New Roman"/>
           <w:szCs w:val="24"/>
         </w:rPr>
-        <w:t xml:space="preserve"> Perhaps the best example for this was creating a file that matched the TM on page 172 of </w:t>
-      </w:r>
-      <w:proofErr w:type="spellStart"/>
-      <w:r>
-        <w:rPr>
-          <w:rFonts w:eastAsia="Times New Roman" w:cs="Times New Roman"/>
-          <w:szCs w:val="24"/>
-        </w:rPr>
-        <w:t>Sipser’s</w:t>
-      </w:r>
-      <w:proofErr w:type="spellEnd"/>
-      <w:r>
-        <w:rPr>
-          <w:rFonts w:eastAsia="Times New Roman" w:cs="Times New Roman"/>
-          <w:szCs w:val="24"/>
-        </w:rPr>
-        <w:t xml:space="preserve"> </w:t>
+        <w:t xml:space="preserve"> Perhaps the best example for this was creating a file that matched the TM on page 172 of Sipser’s </w:t>
       </w:r>
       <w:r>
         <w:rPr>
@@ -1137,55 +1055,10 @@
     </w:p>
     <w:p>
       <w:r>
-        <w:t xml:space="preserve">Looking through the code, we also saw a few opportunities to make the simulator more efficient. The biggest inefficiency we noticed was that we were using an </w:t>
-      </w:r>
-      <w:proofErr w:type="spellStart"/>
-      <w:r>
-        <w:t>ArrayList</w:t>
-      </w:r>
-      <w:proofErr w:type="spellEnd"/>
-      <w:r>
-        <w:t xml:space="preserve">&lt;Integer&gt; for our tape. Since we simulated the tape by inserting new tape cells at the beginning and end of the </w:t>
-      </w:r>
-      <w:proofErr w:type="spellStart"/>
-      <w:r>
-        <w:t>ArrayList</w:t>
-      </w:r>
-      <w:proofErr w:type="spellEnd"/>
-      <w:r>
-        <w:t xml:space="preserve">, the whole tape needed shifted in order to move the tape head left, in some cases, and occasional </w:t>
-      </w:r>
-      <w:proofErr w:type="spellStart"/>
-      <w:r>
-        <w:t>ArrayList</w:t>
-      </w:r>
-      <w:proofErr w:type="spellEnd"/>
-      <w:r>
-        <w:t xml:space="preserve"> resizes meant lots of data was moving around unnecessarily. While most tape operations were </w:t>
-      </w:r>
-      <w:proofErr w:type="gramStart"/>
-      <w:r>
-        <w:t>O(</w:t>
-      </w:r>
-      <w:proofErr w:type="gramEnd"/>
-      <w:r>
-        <w:t xml:space="preserve">1), every once in a while, they’d be O(n). To speed this up, we implemented the tape as a simple linked list of </w:t>
-      </w:r>
-      <w:proofErr w:type="spellStart"/>
-      <w:r>
-        <w:t>ints</w:t>
-      </w:r>
-      <w:proofErr w:type="spellEnd"/>
-      <w:r>
-        <w:t xml:space="preserve"> (simple, because there’s never any need to insert new tape cells anywhere except the beginning and end of the linked list, and deletions never happen). By switching to this implementation, we were able to reduce every tape operation, except printing the tape contents, to </w:t>
-      </w:r>
-      <w:proofErr w:type="gramStart"/>
-      <w:r>
-        <w:t>O(</w:t>
-      </w:r>
-      <w:proofErr w:type="gramEnd"/>
-      <w:r>
-        <w:t xml:space="preserve">1). </w:t>
+        <w:t xml:space="preserve">Looking through the code, we also saw a few opportunities to make the simulator more efficient. The biggest inefficiency we noticed was that we were using an ArrayList&lt;Integer&gt; for our tape. Since we simulated the tape by inserting new tape cells at the beginning and end of the ArrayList, the whole tape needed shifted in order to move the tape head left, in some cases, and occasional ArrayList resizes meant lots of data was moving around unnecessarily. While most tape operations were O(1), every once in a while, they’d be O(n). To speed this up, we implemented the tape as a simple linked list of ints (simple, because there’s never any need to insert new tape cells anywhere except the beginning and end of the linked list, and deletions never happen). By switching to this implementation, we were able to reduce every tape operation, except printing the tape contents, to </w:t>
+      </w:r>
+      <w:r>
+        <w:t xml:space="preserve">O(1). </w:t>
       </w:r>
     </w:p>
     <w:p>
@@ -1193,15 +1066,7 @@
         <w:t>Also, but using prim</w:t>
       </w:r>
       <w:r>
-        <w:t xml:space="preserve">itive </w:t>
-      </w:r>
-      <w:proofErr w:type="spellStart"/>
-      <w:r>
-        <w:t>ints</w:t>
-      </w:r>
-      <w:proofErr w:type="spellEnd"/>
-      <w:r>
-        <w:t>, rather than Integer objects</w:t>
+        <w:t>itive ints, rather than Integer objects</w:t>
       </w:r>
       <w:r>
         <w:t>, we were able to avoid the potential overhead from the JVM constantly wrapping/unwrapping Integer</w:t>
@@ -1221,15 +1086,7 @@
     </w:p>
     <w:p>
       <w:r>
-        <w:t xml:space="preserve">With these optimizations, we were able to reduce our </w:t>
-      </w:r>
-      <w:proofErr w:type="gramStart"/>
-      <w:r>
-        <w:t>6 second</w:t>
-      </w:r>
-      <w:proofErr w:type="gramEnd"/>
-      <w:r>
-        <w:t xml:space="preserve"> run time by nearly half to about 3.5 seconds.</w:t>
+        <w:t>With these optimizations, we were able to reduce our 6 second run time by nearly half to about 3.5 seconds.</w:t>
       </w:r>
     </w:p>
     <w:p>
@@ -1269,15 +1126,7 @@
         <w:t>that</w:t>
       </w:r>
       <w:r>
-        <w:t xml:space="preserve"> earlier state? And so on, eventually rejecting the randomly generated TM if this tracing could not bring us </w:t>
-      </w:r>
-      <w:proofErr w:type="gramStart"/>
-      <w:r>
-        <w:t>back</w:t>
-      </w:r>
-      <w:proofErr w:type="gramEnd"/>
-      <w:r>
-        <w:t xml:space="preserve"> to the start state.</w:t>
+        <w:t xml:space="preserve"> earlier state? And so on, eventually rejecting the randomly generated TM if this tracing could not bring us back to the start state.</w:t>
       </w:r>
     </w:p>
     <w:p>
@@ -1290,15 +1139,7 @@
     </w:p>
     <w:p>
       <w:r>
-        <w:t xml:space="preserve">We also tried to detect useless (non-visited) states before looking around online and realizing that this problem was </w:t>
-      </w:r>
-      <w:proofErr w:type="spellStart"/>
-      <w:r>
-        <w:t>undecideable</w:t>
-      </w:r>
-      <w:proofErr w:type="spellEnd"/>
-      <w:r>
-        <w:t>. Hopefully if that shows up on the test we’ll be ready for it.</w:t>
+        <w:t>We also tried to detect useless (non-visited) states before looking around online and realizing that this problem was undecideable. Hopefully if that shows up on the test we’ll be ready for it.</w:t>
       </w:r>
     </w:p>
     <w:p>
@@ -1341,15 +1182,7 @@
         <w:t>and then</w:t>
       </w:r>
       <w:r>
-        <w:t xml:space="preserve"> adapt it to our purposes (to maximize </w:t>
-      </w:r>
-      <w:proofErr w:type="spellStart"/>
-      <w:r>
-        <w:t>totalScore</w:t>
-      </w:r>
-      <w:proofErr w:type="spellEnd"/>
-      <w:r>
-        <w:t xml:space="preserve">). We ended up settling on the 3-state Turing machine found on </w:t>
+        <w:t xml:space="preserve"> adapt it to our purposes (to maximize totalScore). We ended up settling on the 3-state Turing machine found on </w:t>
       </w:r>
       <w:hyperlink r:id="rId6" w:history="1">
         <w:r>
@@ -1369,23 +1202,7 @@
         <w:t xml:space="preserve"> </w:t>
       </w:r>
       <w:r>
-        <w:t xml:space="preserve">In its original form, that machine gave us a </w:t>
-      </w:r>
-      <w:proofErr w:type="spellStart"/>
-      <w:r>
-        <w:t>totalScore</w:t>
-      </w:r>
-      <w:proofErr w:type="spellEnd"/>
-      <w:r>
-        <w:t xml:space="preserve"> of 22103, which was pretty good. By modifying the transitions in that machine to produce more 3s, we were able to increase the </w:t>
-      </w:r>
-      <w:proofErr w:type="spellStart"/>
-      <w:r>
-        <w:t>totalScore</w:t>
-      </w:r>
-      <w:proofErr w:type="spellEnd"/>
-      <w:r>
-        <w:t xml:space="preserve"> to a much more impressive 47189.</w:t>
+        <w:t>In its original form, that machine gave us a totalScore of 22103, which was pretty good. By modifying the transitions in that machine to produce more 3s, we were able to increase the totalScore to a much more impressive 47189.</w:t>
       </w:r>
       <w:r>
         <w:t xml:space="preserve"> </w:t>
@@ -1432,20 +1249,15 @@
     </w:p>
     <w:p>
       <w:r>
-        <w:t xml:space="preserve">Nathan </w:t>
-      </w:r>
-      <w:proofErr w:type="spellStart"/>
-      <w:r>
-        <w:t>Henninger</w:t>
-      </w:r>
-      <w:proofErr w:type="spellEnd"/>
-      <w:r>
-        <w:t>:</w:t>
+        <w:t>Nathan Henninger:</w:t>
       </w:r>
     </w:p>
     <w:p>
       <w:r>
         <w:tab/>
+      </w:r>
+      <w:r>
+        <w:t>Cleaned up code, fixed bugs, added input validation, and helped with documentation.</w:t>
       </w:r>
     </w:p>
     <w:p>
@@ -2193,7 +2005,7 @@
 </file>
 
 <file path=customXml/itemProps1.xml><?xml version="1.0" encoding="utf-8"?>
-<ds:datastoreItem xmlns:ds="http://schemas.openxmlformats.org/officeDocument/2006/customXml" ds:itemID="{DFB78836-6968-E044-A175-D7C368ED1610}">
+<ds:datastoreItem xmlns:ds="http://schemas.openxmlformats.org/officeDocument/2006/customXml" ds:itemID="{CB1C9EFB-A4EA-9648-94A3-3F6A07281483}">
   <ds:schemaRefs>
     <ds:schemaRef ds:uri="http://schemas.openxmlformats.org/officeDocument/2006/bibliography"/>
   </ds:schemaRefs>

</xml_diff>